<commit_message>
Word document has added
</commit_message>
<xml_diff>
--- a/Word.docx
+++ b/Word.docx
@@ -23,6 +23,12 @@
     <w:p>
       <w:r>
         <w:t>Next line got added…</w:t>
+      </w:r>
+    </w:p>
+    <w:p/>
+    <w:p>
+      <w:r>
+        <w:t>This is the final line added</w:t>
       </w:r>
     </w:p>
     <w:sectPr>

</xml_diff>